<commit_message>
function specs 90% completion, waiting on input() for any additional changes in functionality. AND any added functions for project.
</commit_message>
<xml_diff>
--- a/Documents/FunctionSpecs/footer-description.docx
+++ b/Documents/FunctionSpecs/footer-description.docx
@@ -25,7 +25,7 @@
         <w:rPr>
           <w:color w:val="808080" w:themeColor="background1" w:themeShade="80"/>
         </w:rPr>
-        <w:t>Name of function</w:t>
+        <w:t>footer</w:t>
       </w:r>
     </w:p>
     <w:p>
@@ -41,6 +41,13 @@
           <w:bCs/>
         </w:rPr>
         <w:t>Parameter List:</w:t>
+      </w:r>
+      <w:r>
+        <w:rPr>
+          <w:b/>
+          <w:bCs/>
+        </w:rPr>
+        <w:t xml:space="preserve"> void, no parameter</w:t>
       </w:r>
     </w:p>
     <w:tbl>
@@ -331,30 +338,55 @@
         <w:rPr>
           <w:color w:val="808080" w:themeColor="background1" w:themeShade="80"/>
         </w:rPr>
-        <w:t>Return type and description of what it means and special conditions that affect it.</w:t>
+        <w:t>no returns</w:t>
+      </w:r>
+      <w:r>
+        <w:rPr>
+          <w:color w:val="808080" w:themeColor="background1" w:themeShade="80"/>
+        </w:rPr>
+        <w:t>,</w:t>
+      </w:r>
+      <w:r>
+        <w:rPr>
+          <w:color w:val="808080" w:themeColor="background1" w:themeShade="80"/>
+        </w:rPr>
+        <w:t xml:space="preserve"> void </w:t>
       </w:r>
     </w:p>
     <w:p>
       <w:pPr>
         <w:rPr>
           <w:color w:val="808080" w:themeColor="background1" w:themeShade="80"/>
+          <w:lang w:val="en-CA"/>
         </w:rPr>
       </w:pPr>
       <w:r>
         <w:rPr>
           <w:b/>
           <w:bCs/>
+          <w:lang w:val="en-CA"/>
         </w:rPr>
         <w:t>Description:</w:t>
       </w:r>
       <w:r>
+        <w:rPr>
+          <w:lang w:val="en-CA"/>
+        </w:rPr>
         <w:t xml:space="preserve"> </w:t>
       </w:r>
       <w:r>
         <w:rPr>
           <w:color w:val="808080" w:themeColor="background1" w:themeShade="80"/>
-        </w:rPr>
-        <w:t>A description of what the function does, any special algorithms used and special condition that the user needs to be aware of that will affect the output. There needs to be sufficient detail in the description to allow the black box tests to be written before the code is complete. This description can also be given to the programmers and provide them with everything they need to know to write the code.</w:t>
+          <w:lang w:val="en-CA"/>
+        </w:rPr>
+        <w:t>Function prints onto console the f</w:t>
+      </w:r>
+      <w:r>
+        <w:rPr>
+          <w:color w:val="808080" w:themeColor="background1" w:themeShade="80"/>
+          <w:lang w:val="en-CA"/>
+        </w:rPr>
+        <w:t>ooter as per project requirements. This function indicates the end of the program. Maintains function cohesion.</w:t>
       </w:r>
     </w:p>
     <w:sectPr>

</xml_diff>